<commit_message>
Update Les vrais aventures vraies de Simon.docx
</commit_message>
<xml_diff>
--- a/Les vrais aventures vraies de Simon.docx
+++ b/Les vrais aventures vraies de Simon.docx
@@ -27,7 +27,7 @@
           </w:tcPr>
           <w:p>
             <w:pPr>
-              <w:spacing w:after="0" w:line="240" w:lineRule="auto"/>
+              <w:spacing w:after="0" w:line="360" w:lineRule="auto"/>
               <w:jc w:val="center"/>
               <w:rPr>
                 <w:rFonts w:ascii="Calibri" w:eastAsia="Times New Roman" w:hAnsi="Calibri" w:cs="Calibri"/>
@@ -113,7 +113,7 @@
           </w:p>
           <w:p>
             <w:pPr>
-              <w:spacing w:after="0" w:line="240" w:lineRule="auto"/>
+              <w:spacing w:after="0" w:line="360" w:lineRule="auto"/>
               <w:jc w:val="center"/>
               <w:rPr>
                 <w:rFonts w:ascii="Calibri" w:eastAsia="Times New Roman" w:hAnsi="Calibri" w:cs="Calibri"/>
@@ -131,7 +131,7 @@
           <w:p>
             <w:pPr>
               <w:keepNext/>
-              <w:spacing w:after="0" w:line="240" w:lineRule="auto"/>
+              <w:spacing w:after="0" w:line="360" w:lineRule="auto"/>
               <w:jc w:val="center"/>
               <w:outlineLvl w:val="0"/>
               <w:rPr>
@@ -215,7 +215,7 @@
           </w:p>
           <w:p>
             <w:pPr>
-              <w:spacing w:after="0" w:line="240" w:lineRule="auto"/>
+              <w:spacing w:after="0" w:line="360" w:lineRule="auto"/>
               <w:jc w:val="center"/>
               <w:rPr>
                 <w:rFonts w:ascii="Calibri" w:eastAsia="Times New Roman" w:hAnsi="Calibri" w:cs="Calibri"/>
@@ -228,7 +228,7 @@
           <w:p>
             <w:pPr>
               <w:keepNext/>
-              <w:spacing w:after="0" w:line="240" w:lineRule="auto"/>
+              <w:spacing w:after="0" w:line="360" w:lineRule="auto"/>
               <w:jc w:val="center"/>
               <w:outlineLvl w:val="0"/>
               <w:rPr>
@@ -252,7 +252,7 @@
           </w:p>
           <w:p>
             <w:pPr>
-              <w:spacing w:after="0" w:line="240" w:lineRule="auto"/>
+              <w:spacing w:after="0" w:line="360" w:lineRule="auto"/>
               <w:jc w:val="center"/>
               <w:rPr>
                 <w:rFonts w:ascii="Calibri" w:eastAsia="Times New Roman" w:hAnsi="Calibri" w:cs="Calibri"/>
@@ -265,7 +265,7 @@
           </w:p>
           <w:p>
             <w:pPr>
-              <w:spacing w:after="0" w:line="240" w:lineRule="auto"/>
+              <w:spacing w:after="0" w:line="360" w:lineRule="auto"/>
               <w:rPr>
                 <w:rFonts w:ascii="Calibri" w:eastAsia="Times New Roman" w:hAnsi="Calibri" w:cs="Calibri"/>
                 <w:sz w:val="24"/>
@@ -319,7 +319,7 @@
     </w:tbl>
     <w:p>
       <w:pPr>
-        <w:spacing w:after="0" w:line="240" w:lineRule="auto"/>
+        <w:spacing w:after="0" w:line="360" w:lineRule="auto"/>
         <w:rPr>
           <w:rFonts w:ascii="Calibri" w:eastAsia="Times New Roman" w:hAnsi="Calibri" w:cs="Calibri"/>
           <w:sz w:val="20"/>
@@ -330,7 +330,7 @@
     </w:p>
     <w:p>
       <w:pPr>
-        <w:spacing w:after="0" w:line="240" w:lineRule="auto"/>
+        <w:spacing w:after="0" w:line="360" w:lineRule="auto"/>
         <w:rPr>
           <w:rFonts w:ascii="Calibri" w:eastAsia="Times New Roman" w:hAnsi="Calibri" w:cs="Calibri"/>
           <w:sz w:val="20"/>
@@ -341,7 +341,7 @@
     </w:p>
     <w:p>
       <w:pPr>
-        <w:spacing w:after="0" w:line="240" w:lineRule="auto"/>
+        <w:spacing w:after="0" w:line="360" w:lineRule="auto"/>
         <w:rPr>
           <w:rFonts w:ascii="Calibri" w:eastAsia="Times New Roman" w:hAnsi="Calibri" w:cs="Calibri"/>
           <w:sz w:val="20"/>
@@ -352,7 +352,7 @@
     </w:p>
     <w:p>
       <w:pPr>
-        <w:spacing w:after="0" w:line="240" w:lineRule="auto"/>
+        <w:spacing w:after="0" w:line="360" w:lineRule="auto"/>
         <w:rPr>
           <w:rFonts w:ascii="Calibri" w:eastAsia="Times New Roman" w:hAnsi="Calibri" w:cs="Calibri"/>
           <w:sz w:val="20"/>
@@ -363,7 +363,7 @@
     </w:p>
     <w:p>
       <w:pPr>
-        <w:spacing w:after="0" w:line="240" w:lineRule="auto"/>
+        <w:spacing w:after="0" w:line="360" w:lineRule="auto"/>
         <w:jc w:val="center"/>
         <w:rPr>
           <w:rFonts w:ascii="Calibri" w:eastAsia="Times New Roman" w:hAnsi="Calibri" w:cs="Calibri"/>
@@ -386,7 +386,7 @@
     </w:p>
     <w:p>
       <w:pPr>
-        <w:spacing w:after="0" w:line="240" w:lineRule="auto"/>
+        <w:spacing w:after="0" w:line="360" w:lineRule="auto"/>
         <w:jc w:val="center"/>
         <w:rPr>
           <w:rFonts w:ascii="Calibri" w:eastAsia="Times New Roman" w:hAnsi="Calibri" w:cs="Calibri"/>
@@ -399,7 +399,7 @@
     </w:p>
     <w:p>
       <w:pPr>
-        <w:spacing w:after="0" w:line="240" w:lineRule="auto"/>
+        <w:spacing w:after="0" w:line="360" w:lineRule="auto"/>
         <w:jc w:val="center"/>
         <w:rPr>
           <w:rFonts w:ascii="Calibri" w:eastAsia="Times New Roman" w:hAnsi="Calibri" w:cs="Calibri"/>
@@ -412,7 +412,7 @@
     </w:p>
     <w:p>
       <w:pPr>
-        <w:spacing w:after="0" w:line="240" w:lineRule="auto"/>
+        <w:spacing w:after="0" w:line="360" w:lineRule="auto"/>
         <w:jc w:val="center"/>
         <w:rPr>
           <w:rFonts w:ascii="Calibri" w:eastAsia="Times New Roman" w:hAnsi="Calibri" w:cs="Calibri"/>
@@ -425,7 +425,7 @@
     </w:p>
     <w:p>
       <w:pPr>
-        <w:spacing w:after="0" w:line="240" w:lineRule="auto"/>
+        <w:spacing w:after="0" w:line="360" w:lineRule="auto"/>
         <w:jc w:val="center"/>
         <w:rPr>
           <w:rFonts w:ascii="Calibri" w:eastAsia="Times New Roman" w:hAnsi="Calibri" w:cs="Calibri"/>
@@ -438,7 +438,7 @@
     </w:p>
     <w:p>
       <w:pPr>
-        <w:spacing w:after="0" w:line="240" w:lineRule="auto"/>
+        <w:spacing w:after="0" w:line="360" w:lineRule="auto"/>
         <w:jc w:val="center"/>
         <w:rPr>
           <w:rFonts w:ascii="Calibri" w:eastAsia="Times New Roman" w:hAnsi="Calibri" w:cs="Calibri"/>
@@ -471,7 +471,7 @@
     </w:p>
     <w:p>
       <w:pPr>
-        <w:spacing w:after="0" w:line="240" w:lineRule="auto"/>
+        <w:spacing w:after="0" w:line="360" w:lineRule="auto"/>
         <w:jc w:val="center"/>
         <w:rPr>
           <w:rFonts w:ascii="Calibri" w:eastAsia="Times New Roman" w:hAnsi="Calibri" w:cs="Calibri"/>
@@ -494,7 +494,7 @@
     </w:p>
     <w:p>
       <w:pPr>
-        <w:spacing w:after="0" w:line="240" w:lineRule="auto"/>
+        <w:spacing w:after="0" w:line="360" w:lineRule="auto"/>
         <w:jc w:val="center"/>
         <w:rPr>
           <w:rFonts w:ascii="Calibri" w:eastAsia="Times New Roman" w:hAnsi="Calibri" w:cs="Calibri"/>
@@ -507,7 +507,7 @@
     </w:p>
     <w:p>
       <w:pPr>
-        <w:spacing w:after="0" w:line="240" w:lineRule="auto"/>
+        <w:spacing w:after="0" w:line="360" w:lineRule="auto"/>
         <w:jc w:val="center"/>
         <w:rPr>
           <w:rFonts w:ascii="Calibri" w:eastAsia="Times New Roman" w:hAnsi="Calibri" w:cs="Calibri"/>
@@ -520,7 +520,7 @@
     </w:p>
     <w:p>
       <w:pPr>
-        <w:spacing w:after="0" w:line="240" w:lineRule="auto"/>
+        <w:spacing w:after="0" w:line="360" w:lineRule="auto"/>
         <w:jc w:val="center"/>
         <w:rPr>
           <w:rFonts w:ascii="Calibri" w:eastAsia="Times New Roman" w:hAnsi="Calibri" w:cs="Calibri"/>
@@ -533,7 +533,7 @@
     </w:p>
     <w:p>
       <w:pPr>
-        <w:spacing w:after="0" w:line="240" w:lineRule="auto"/>
+        <w:spacing w:after="0" w:line="360" w:lineRule="auto"/>
         <w:jc w:val="center"/>
         <w:rPr>
           <w:rFonts w:ascii="Calibri" w:eastAsia="Times New Roman" w:hAnsi="Calibri" w:cs="Calibri"/>
@@ -546,7 +546,7 @@
     </w:p>
     <w:p>
       <w:pPr>
-        <w:spacing w:after="0" w:line="240" w:lineRule="auto"/>
+        <w:spacing w:after="0" w:line="360" w:lineRule="auto"/>
         <w:jc w:val="center"/>
         <w:rPr>
           <w:rFonts w:ascii="Calibri" w:eastAsia="Times New Roman" w:hAnsi="Calibri" w:cs="Calibri"/>
@@ -569,7 +569,7 @@
     </w:p>
     <w:p>
       <w:pPr>
-        <w:spacing w:after="0" w:line="240" w:lineRule="auto"/>
+        <w:spacing w:after="0" w:line="360" w:lineRule="auto"/>
         <w:jc w:val="center"/>
         <w:rPr>
           <w:rFonts w:ascii="Calibri" w:eastAsia="Times New Roman" w:hAnsi="Calibri" w:cs="Calibri"/>
@@ -604,7 +604,7 @@
     </w:p>
     <w:p>
       <w:pPr>
-        <w:spacing w:after="0" w:line="240" w:lineRule="auto"/>
+        <w:spacing w:after="0" w:line="360" w:lineRule="auto"/>
         <w:jc w:val="center"/>
         <w:rPr>
           <w:rFonts w:ascii="Calibri" w:eastAsia="Times New Roman" w:hAnsi="Calibri" w:cs="Calibri"/>
@@ -617,7 +617,7 @@
     </w:p>
     <w:p>
       <w:pPr>
-        <w:spacing w:after="0" w:line="240" w:lineRule="auto"/>
+        <w:spacing w:after="0" w:line="360" w:lineRule="auto"/>
         <w:jc w:val="center"/>
         <w:rPr>
           <w:rFonts w:ascii="Calibri" w:eastAsia="Times New Roman" w:hAnsi="Calibri" w:cs="Calibri"/>
@@ -630,7 +630,7 @@
     </w:p>
     <w:p>
       <w:pPr>
-        <w:spacing w:after="0" w:line="240" w:lineRule="auto"/>
+        <w:spacing w:after="0" w:line="360" w:lineRule="auto"/>
         <w:jc w:val="center"/>
         <w:rPr>
           <w:rFonts w:ascii="Calibri" w:eastAsia="Times New Roman" w:hAnsi="Calibri" w:cs="Calibri"/>
@@ -643,7 +643,7 @@
     </w:p>
     <w:p>
       <w:pPr>
-        <w:spacing w:after="0" w:line="240" w:lineRule="auto"/>
+        <w:spacing w:after="0" w:line="360" w:lineRule="auto"/>
         <w:jc w:val="center"/>
         <w:rPr>
           <w:rFonts w:ascii="Calibri" w:eastAsia="Times New Roman" w:hAnsi="Calibri" w:cs="Calibri"/>
@@ -656,7 +656,7 @@
     </w:p>
     <w:p>
       <w:pPr>
-        <w:spacing w:after="0" w:line="240" w:lineRule="auto"/>
+        <w:spacing w:after="0" w:line="360" w:lineRule="auto"/>
         <w:jc w:val="center"/>
         <w:rPr>
           <w:rFonts w:ascii="Calibri" w:eastAsia="Times New Roman" w:hAnsi="Calibri" w:cs="Calibri"/>
@@ -674,12 +674,13 @@
           <w:szCs w:val="20"/>
           <w:lang w:val="fr-CA" w:eastAsia="fr-FR"/>
         </w:rPr>
+        <w:lastRenderedPageBreak/>
         <w:t>Présenté par</w:t>
       </w:r>
     </w:p>
     <w:p>
       <w:pPr>
-        <w:spacing w:after="0" w:line="240" w:lineRule="auto"/>
+        <w:spacing w:after="0" w:line="360" w:lineRule="auto"/>
         <w:jc w:val="center"/>
         <w:rPr>
           <w:rFonts w:ascii="Calibri" w:eastAsia="Times New Roman" w:hAnsi="Calibri" w:cs="Calibri"/>
@@ -702,7 +703,7 @@
     </w:p>
     <w:p>
       <w:pPr>
-        <w:spacing w:after="0" w:line="240" w:lineRule="auto"/>
+        <w:spacing w:after="0" w:line="360" w:lineRule="auto"/>
         <w:jc w:val="center"/>
         <w:rPr>
           <w:rFonts w:ascii="Calibri" w:eastAsia="Times New Roman" w:hAnsi="Calibri" w:cs="Calibri"/>
@@ -715,7 +716,7 @@
     </w:p>
     <w:p>
       <w:pPr>
-        <w:spacing w:after="0" w:line="240" w:lineRule="auto"/>
+        <w:spacing w:after="0" w:line="360" w:lineRule="auto"/>
         <w:jc w:val="center"/>
         <w:rPr>
           <w:rFonts w:ascii="Calibri" w:eastAsia="Times New Roman" w:hAnsi="Calibri" w:cs="Calibri"/>
@@ -728,19 +729,19 @@
     </w:p>
     <w:p>
       <w:pPr>
-        <w:spacing w:after="0" w:line="240" w:lineRule="auto"/>
-        <w:rPr>
-          <w:rFonts w:ascii="Calibri" w:eastAsia="Times New Roman" w:hAnsi="Calibri" w:cs="Calibri"/>
-          <w:b/>
-          <w:sz w:val="28"/>
-          <w:szCs w:val="20"/>
-          <w:lang w:val="fr-CA" w:eastAsia="fr-FR"/>
-        </w:rPr>
-      </w:pPr>
-    </w:p>
-    <w:p>
-      <w:pPr>
-        <w:spacing w:after="0" w:line="240" w:lineRule="auto"/>
+        <w:spacing w:after="0" w:line="360" w:lineRule="auto"/>
+        <w:rPr>
+          <w:rFonts w:ascii="Calibri" w:eastAsia="Times New Roman" w:hAnsi="Calibri" w:cs="Calibri"/>
+          <w:b/>
+          <w:sz w:val="28"/>
+          <w:szCs w:val="20"/>
+          <w:lang w:val="fr-CA" w:eastAsia="fr-FR"/>
+        </w:rPr>
+      </w:pPr>
+    </w:p>
+    <w:p>
+      <w:pPr>
+        <w:spacing w:after="0" w:line="360" w:lineRule="auto"/>
         <w:rPr>
           <w:rFonts w:ascii="Calibri" w:eastAsia="Times New Roman" w:hAnsi="Calibri" w:cs="Calibri"/>
           <w:sz w:val="24"/>
@@ -751,7 +752,7 @@
     </w:p>
     <w:p>
       <w:pPr>
-        <w:spacing w:after="0" w:line="240" w:lineRule="auto"/>
+        <w:spacing w:after="0" w:line="360" w:lineRule="auto"/>
         <w:rPr>
           <w:rFonts w:ascii="Calibri" w:eastAsia="Times New Roman" w:hAnsi="Calibri" w:cs="Calibri"/>
           <w:sz w:val="24"/>
@@ -762,7 +763,7 @@
     </w:p>
     <w:p>
       <w:pPr>
-        <w:spacing w:after="0" w:line="240" w:lineRule="auto"/>
+        <w:spacing w:after="0" w:line="360" w:lineRule="auto"/>
         <w:rPr>
           <w:rFonts w:ascii="Calibri" w:eastAsia="Times New Roman" w:hAnsi="Calibri" w:cs="Calibri"/>
           <w:sz w:val="24"/>
@@ -856,7 +857,7 @@
     </w:p>
     <w:p>
       <w:pPr>
-        <w:spacing w:after="0" w:line="240" w:lineRule="auto"/>
+        <w:spacing w:after="0" w:line="360" w:lineRule="auto"/>
         <w:jc w:val="center"/>
         <w:rPr>
           <w:rFonts w:ascii="Times New Roman" w:eastAsia="Times New Roman" w:hAnsi="Times New Roman" w:cs="Times New Roman"/>
@@ -869,7 +870,7 @@
     </w:p>
     <w:p>
       <w:pPr>
-        <w:spacing w:after="0" w:line="240" w:lineRule="auto"/>
+        <w:spacing w:after="0" w:line="360" w:lineRule="auto"/>
         <w:jc w:val="center"/>
         <w:rPr>
           <w:rFonts w:ascii="Times New Roman" w:eastAsia="Times New Roman" w:hAnsi="Times New Roman" w:cs="Times New Roman"/>
@@ -893,7 +894,6 @@
         <w:rPr>
           <w:lang w:val="fr-FR"/>
         </w:rPr>
-        <w:lastRenderedPageBreak/>
         <w:t>Les vrais aventures vraies</w:t>
       </w:r>
       <w:proofErr w:type="gramEnd"/>
@@ -985,21 +985,7 @@
         <w:rPr>
           <w:lang w:val="fr-FR"/>
         </w:rPr>
-        <w:t xml:space="preserve">Tous les niveaux ont le même canevas de base pour le terrain de jeu, soit </w:t>
-      </w:r>
-      <w:proofErr w:type="gramStart"/>
-      <w:r>
-        <w:rPr>
-          <w:lang w:val="fr-FR"/>
-        </w:rPr>
-        <w:t>un plane</w:t>
-      </w:r>
-      <w:proofErr w:type="gramEnd"/>
-      <w:r>
-        <w:rPr>
-          <w:lang w:val="fr-FR"/>
-        </w:rPr>
-        <w:t xml:space="preserve"> 10x10x10 nommé ‘’</w:t>
+        <w:t>Tous les niveaux ont le même canevas de base pour le terrain de jeu, soit un plane 10x10x10 nommé ‘’</w:t>
       </w:r>
       <w:r>
         <w:rPr>
@@ -1169,6 +1155,7 @@
         <w:rPr>
           <w:lang w:val="fr-FR"/>
         </w:rPr>
+        <w:lastRenderedPageBreak/>
         <w:t xml:space="preserve">Pour gagner un niveau et passer au niveau suivant, il faut entrer dans la zone de l’objectif brillant, ce qui fait gagner au joueur 10 points. L’objectif est représenté visuellement par l’effet de particule </w:t>
       </w:r>
       <w:proofErr w:type="spellStart"/>
@@ -1254,7 +1241,6 @@
         <w:rPr>
           <w:lang w:val="fr-FR"/>
         </w:rPr>
-        <w:lastRenderedPageBreak/>
         <w:tab/>
         <w:t>Il est tout à fait possible de soigner davantage l’apparence de mon jeu en passant plus de temps à travailler dessus. Graphiquement, il est loin d’être ‘’terminé’’.</w:t>
       </w:r>
@@ -1437,7 +1423,14 @@
         <w:rPr>
           <w:lang w:val="fr-FR"/>
         </w:rPr>
-        <w:t>’Algèbre linéaire pour faire bouger quelque chose dans le sens que je le souhaite. Après avoir fait le script pour mes nuages en mouvement à l’aide d’un tutoriel sur internet, j’ai compris un peu mieux l’utilisation des vecteurs. La solution serait probablement donc de donner des noms individuels à chacun de mes cannons, de les mettre dans une liste et de les faire tirer dans une direction propre à un vecteur que je leur aurai créé individuellement.</w:t>
+        <w:t xml:space="preserve">’Algèbre linéaire pour faire bouger quelque chose dans le sens que je le souhaite. Après avoir </w:t>
+      </w:r>
+      <w:r>
+        <w:rPr>
+          <w:lang w:val="fr-FR"/>
+        </w:rPr>
+        <w:lastRenderedPageBreak/>
+        <w:t>fait le script pour mes nuages en mouvement à l’aide d’un tutoriel sur internet, j’ai compris un peu mieux l’utilisation des vecteurs. La solution serait probablement donc de donner des noms individuels à chacun de mes cannons, de les mettre dans une liste et de les faire tirer dans une direction propre à un vecteur que je leur aurai créé individuellement.</w:t>
       </w:r>
     </w:p>
     <w:p>
@@ -1503,7 +1496,6 @@
         <w:rPr>
           <w:lang w:val="fr-FR"/>
         </w:rPr>
-        <w:lastRenderedPageBreak/>
         <w:tab/>
         <w:t xml:space="preserve">Dans ce deuxième niveau, le joueur doit manœuvrer l’avion jusqu’à l’objectif dans un parcours très simple en forme de M tout en évitant d’entrer en collision avec les murs. </w:t>
       </w:r>
@@ -1525,21 +1517,7 @@
         <w:rPr>
           <w:lang w:val="fr-FR"/>
         </w:rPr>
-        <w:t xml:space="preserve"> Cloud-A de FAP ainsi que des effets de particule CFXR</w:t>
-      </w:r>
-      <w:proofErr w:type="gramStart"/>
-      <w:r>
-        <w:rPr>
-          <w:lang w:val="fr-FR"/>
-        </w:rPr>
-        <w:t>3  Shield</w:t>
-      </w:r>
-      <w:proofErr w:type="gramEnd"/>
-      <w:r>
-        <w:rPr>
-          <w:lang w:val="fr-FR"/>
-        </w:rPr>
-        <w:t xml:space="preserve"> </w:t>
+        <w:t xml:space="preserve"> Cloud-A de FAP ainsi que des effets de particule CFXR3  Shield </w:t>
       </w:r>
       <w:proofErr w:type="spellStart"/>
       <w:r>
@@ -1740,6 +1718,7 @@
         <w:rPr>
           <w:lang w:val="fr-FR"/>
         </w:rPr>
+        <w:lastRenderedPageBreak/>
         <w:t>Pistes d’amélioration</w:t>
       </w:r>
     </w:p>
@@ -1762,6 +1741,7 @@
     <w:p>
       <w:pPr>
         <w:pStyle w:val="Titre2"/>
+        <w:spacing w:line="360" w:lineRule="auto"/>
         <w:rPr>
           <w:lang w:val="fr-FR"/>
         </w:rPr>
@@ -1775,10 +1755,17 @@
     </w:p>
     <w:p>
       <w:pPr>
-        <w:rPr>
-          <w:lang w:val="fr-FR"/>
-        </w:rPr>
-      </w:pPr>
+        <w:spacing w:line="360" w:lineRule="auto"/>
+        <w:rPr>
+          <w:lang w:val="fr-FR"/>
+        </w:rPr>
+      </w:pPr>
+      <w:r>
+        <w:rPr>
+          <w:lang w:val="fr-FR"/>
+        </w:rPr>
+        <w:t>https://github.com/SlimFannie/LAB2_FannieHamelThibault</w:t>
+      </w:r>
     </w:p>
     <w:sectPr>
       <w:pgSz w:w="12240" w:h="15840"/>

</xml_diff>